<commit_message>
Fix bij de samenvatting van Online Marketing
</commit_message>
<xml_diff>
--- a/2e jaar/Online Marketing/DieterHolvoet-2015-2016-VolledigeSamenvatting.docx
+++ b/2e jaar/Online Marketing/DieterHolvoet-2015-2016-VolledigeSamenvatting.docx
@@ -1741,9 +1741,23 @@
     <w:p/>
     <w:p>
       <w:pPr>
+        <w:rPr>
+          <w:rFonts w:asciiTheme="majorHAnsi" w:eastAsiaTheme="majorEastAsia" w:hAnsiTheme="majorHAnsi" w:cstheme="majorBidi"/>
+          <w:color w:val="2E74B5" w:themeColor="accent1" w:themeShade="BF"/>
+          <w:sz w:val="32"/>
+          <w:szCs w:val="32"/>
+        </w:rPr>
+      </w:pPr>
+      <w:r>
+        <w:br w:type="page"/>
+      </w:r>
+    </w:p>
+    <w:p>
+      <w:pPr>
         <w:pStyle w:val="Kop1"/>
       </w:pPr>
       <w:r>
+        <w:lastRenderedPageBreak/>
         <w:t>Hedendaagse consument: vier dimensies (Steven van Belleghem)</w:t>
       </w:r>
     </w:p>
@@ -1840,218 +1854,537 @@
         </w:numPr>
       </w:pPr>
       <w:r>
+        <w:t>Grotere selectiviteit t.a</w:t>
+      </w:r>
+      <w:r>
+        <w:t>.</w:t>
+      </w:r>
+      <w:r>
+        <w:t>v. commerciële boodschappen bij de consument</w:t>
+      </w:r>
+    </w:p>
+    <w:p>
+      <w:pPr>
+        <w:pStyle w:val="Lijstalinea"/>
+        <w:numPr>
+          <w:ilvl w:val="0"/>
+          <w:numId w:val="11"/>
+        </w:numPr>
+        <w:rPr>
+          <w:u w:val="single"/>
+        </w:rPr>
+      </w:pPr>
+      <w:r>
+        <w:rPr>
+          <w:u w:val="single"/>
+        </w:rPr>
+        <w:t>‘De consument gebruikt zijn impact.’</w:t>
+      </w:r>
+    </w:p>
+    <w:p>
+      <w:pPr>
+        <w:pStyle w:val="Lijstalinea"/>
+        <w:numPr>
+          <w:ilvl w:val="0"/>
+          <w:numId w:val="12"/>
+        </w:numPr>
+      </w:pPr>
+      <w:r>
+        <w:t xml:space="preserve">Elke mens is een medium </w:t>
+      </w:r>
+    </w:p>
+    <w:p>
+      <w:pPr>
+        <w:pStyle w:val="Lijstalinea"/>
+        <w:numPr>
+          <w:ilvl w:val="0"/>
+          <w:numId w:val="12"/>
+        </w:numPr>
+      </w:pPr>
+      <w:r>
+        <w:t>De verbinding met het internet is meer dan een technologisch gegeven, het is een sociaal fenomeen</w:t>
+      </w:r>
+    </w:p>
+    <w:p>
+      <w:pPr>
+        <w:pStyle w:val="Lijstalinea"/>
+        <w:numPr>
+          <w:ilvl w:val="0"/>
+          <w:numId w:val="12"/>
+        </w:numPr>
+      </w:pPr>
+      <w:r>
+        <w:t>Consumenten zijn zich bewust van hun nieuwe status</w:t>
+      </w:r>
+    </w:p>
+    <w:p>
+      <w:pPr>
+        <w:pStyle w:val="Lijstalinea"/>
+        <w:numPr>
+          <w:ilvl w:val="0"/>
+          <w:numId w:val="11"/>
+        </w:numPr>
+        <w:rPr>
+          <w:u w:val="single"/>
+        </w:rPr>
+      </w:pPr>
+      <w:r>
+        <w:rPr>
+          <w:u w:val="single"/>
+        </w:rPr>
+        <w:t xml:space="preserve"> ‘De consument toont zijn emoties.’</w:t>
+      </w:r>
+    </w:p>
+    <w:p>
+      <w:pPr>
+        <w:pStyle w:val="Lijstalinea"/>
+        <w:numPr>
+          <w:ilvl w:val="0"/>
+          <w:numId w:val="12"/>
+        </w:numPr>
+      </w:pPr>
+      <w:r>
+        <w:t>Consument neemt beslissingen op basis van emoties</w:t>
+      </w:r>
+    </w:p>
+    <w:p>
+      <w:pPr>
+        <w:pStyle w:val="Lijstalinea"/>
+        <w:numPr>
+          <w:ilvl w:val="0"/>
+          <w:numId w:val="12"/>
+        </w:numPr>
+      </w:pPr>
+      <w:r>
+        <w:t>Consumenten delen hun emoties met merken</w:t>
+      </w:r>
+    </w:p>
+    <w:p>
+      <w:pPr>
+        <w:pStyle w:val="Lijstalinea"/>
+        <w:numPr>
+          <w:ilvl w:val="0"/>
+          <w:numId w:val="12"/>
+        </w:numPr>
+      </w:pPr>
+      <w:r>
+        <w:t>Een merk stuurt emotionele boodschappen aan consumenten</w:t>
+      </w:r>
+    </w:p>
+    <w:p>
+      <w:pPr>
+        <w:pStyle w:val="Lijstalinea"/>
+        <w:numPr>
+          <w:ilvl w:val="0"/>
+          <w:numId w:val="11"/>
+        </w:numPr>
+        <w:rPr>
+          <w:u w:val="single"/>
+        </w:rPr>
+      </w:pPr>
+      <w:r>
+        <w:rPr>
+          <w:u w:val="single"/>
+        </w:rPr>
+        <w:t xml:space="preserve"> ‘De c</w:t>
+      </w:r>
+      <w:r>
+        <w:rPr>
+          <w:u w:val="single"/>
+        </w:rPr>
+        <w:t>onsument is parttime marketeer</w:t>
+      </w:r>
+      <w:r>
+        <w:rPr>
+          <w:u w:val="single"/>
+        </w:rPr>
+        <w:t>.’</w:t>
+      </w:r>
+    </w:p>
+    <w:p>
+      <w:pPr>
+        <w:pStyle w:val="Lijstalinea"/>
+        <w:numPr>
+          <w:ilvl w:val="0"/>
+          <w:numId w:val="12"/>
+        </w:numPr>
+      </w:pPr>
+      <w:r>
+        <w:t>Consument leeft in een transparante wereld</w:t>
+      </w:r>
+    </w:p>
+    <w:p>
+      <w:pPr>
+        <w:pStyle w:val="Lijstalinea"/>
+        <w:numPr>
+          <w:ilvl w:val="0"/>
+          <w:numId w:val="12"/>
+        </w:numPr>
+      </w:pPr>
+      <w:r>
+        <w:t>De waarheid komt steeds aan het licht</w:t>
+      </w:r>
+    </w:p>
+    <w:p>
+      <w:pPr>
+        <w:pStyle w:val="Lijstalinea"/>
+        <w:numPr>
+          <w:ilvl w:val="0"/>
+          <w:numId w:val="12"/>
+        </w:numPr>
+      </w:pPr>
+      <w:r>
+        <w:t>Consumenten begrijpen nu beter dan vroeger marketingacties van bedrijven (“expert” van eigen</w:t>
+      </w:r>
+      <w:r>
+        <w:t xml:space="preserve"> </w:t>
+      </w:r>
+      <w:r>
+        <w:t>positionering)</w:t>
+      </w:r>
+    </w:p>
+    <w:p>
+      <w:pPr>
+        <w:rPr>
+          <w:rFonts w:asciiTheme="majorHAnsi" w:eastAsiaTheme="majorEastAsia" w:hAnsiTheme="majorHAnsi" w:cstheme="majorBidi"/>
+          <w:spacing w:val="-10"/>
+          <w:kern w:val="28"/>
+          <w:sz w:val="56"/>
+          <w:szCs w:val="56"/>
+        </w:rPr>
+      </w:pPr>
+      <w:r>
+        <w:br w:type="page"/>
+      </w:r>
+    </w:p>
+    <w:p>
+      <w:pPr>
+        <w:pStyle w:val="Titel"/>
+      </w:pPr>
+      <w:r>
         <w:lastRenderedPageBreak/>
-        <w:t>Grotere selectiviteit t.a</w:t>
+        <w:t>Hoofdstuk 2: Businesstoepassingen</w:t>
+      </w:r>
+    </w:p>
+    <w:p>
+      <w:pPr>
+        <w:pStyle w:val="Kop1"/>
+      </w:pPr>
+      <w:r>
+        <w:t>Inleiding</w:t>
+      </w:r>
+    </w:p>
+    <w:p>
+      <w:pPr>
+        <w:pStyle w:val="Kop2"/>
+      </w:pPr>
+      <w:r>
+        <w:t>Begrippen</w:t>
+      </w:r>
+    </w:p>
+    <w:p>
+      <w:pPr>
+        <w:spacing w:after="0"/>
+      </w:pPr>
+      <w:r>
+        <w:rPr>
+          <w:b/>
+        </w:rPr>
+        <w:t>c</w:t>
+      </w:r>
+      <w:r>
+        <w:rPr>
+          <w:b/>
+        </w:rPr>
+        <w:t>oncrete markt</w:t>
+      </w:r>
+      <w:r>
+        <w:t>: een markt waar vragers en aanbieders fysiek samenkomen</w:t>
+      </w:r>
+    </w:p>
+    <w:p>
+      <w:pPr>
+        <w:pStyle w:val="Lijstalinea"/>
+        <w:numPr>
+          <w:ilvl w:val="0"/>
+          <w:numId w:val="13"/>
+        </w:numPr>
+      </w:pPr>
+      <w:r>
+        <w:t>Bv. de beurs, de zaterdagmarkt in Vilvoorde</w:t>
+      </w:r>
+    </w:p>
+    <w:p>
+      <w:pPr>
+        <w:pStyle w:val="Lijstalinea"/>
+        <w:numPr>
+          <w:ilvl w:val="0"/>
+          <w:numId w:val="13"/>
+        </w:numPr>
+      </w:pPr>
+      <w:r>
+        <w:t>Er is een direct contact tussen de verkopende en aankopende partij</w:t>
+      </w:r>
+    </w:p>
+    <w:p>
+      <w:pPr>
+        <w:pStyle w:val="Lijstalinea"/>
+        <w:numPr>
+          <w:ilvl w:val="0"/>
+          <w:numId w:val="13"/>
+        </w:numPr>
+      </w:pPr>
+      <w:r>
+        <w:t>Er kan direct worden vergeleken, omdat er vaak meerdere aanbieders zijn van hetzelfde product</w:t>
+      </w:r>
+    </w:p>
+    <w:p>
+      <w:pPr>
+        <w:pStyle w:val="Lijstalinea"/>
+        <w:numPr>
+          <w:ilvl w:val="0"/>
+          <w:numId w:val="13"/>
+        </w:numPr>
+      </w:pPr>
+      <w:r>
+        <w:t xml:space="preserve">Er ontstaat concurrentie </w:t>
+      </w:r>
+      <w:r>
+        <w:sym w:font="Wingdings 3" w:char="F022"/>
+      </w:r>
+      <w:r>
+        <w:t xml:space="preserve"> aanbieders moeten hun product aantrekkelijk maken</w:t>
+      </w:r>
+    </w:p>
+    <w:p>
+      <w:pPr>
+        <w:spacing w:after="0"/>
+        <w:rPr>
+          <w:b/>
+        </w:rPr>
+      </w:pPr>
+      <w:r>
+        <w:rPr>
+          <w:b/>
+        </w:rPr>
+        <w:t>online markt</w:t>
+      </w:r>
+      <w:r>
+        <w:rPr>
+          <w:b/>
+        </w:rPr>
+        <w:t>:</w:t>
+      </w:r>
+    </w:p>
+    <w:p>
+      <w:pPr>
+        <w:pStyle w:val="Lijstalinea"/>
+        <w:numPr>
+          <w:ilvl w:val="0"/>
+          <w:numId w:val="14"/>
+        </w:numPr>
+      </w:pPr>
+      <w:r>
+        <w:t xml:space="preserve">Een plaats om </w:t>
+      </w:r>
+      <w:r>
+        <w:rPr>
+          <w:u w:val="single"/>
+        </w:rPr>
+        <w:t>producten te kopen en te verkopen</w:t>
+      </w:r>
+      <w:r>
+        <w:t xml:space="preserve"> door bedrijven en particulieren</w:t>
+      </w:r>
+    </w:p>
+    <w:p>
+      <w:pPr>
+        <w:pStyle w:val="Lijstalinea"/>
+        <w:numPr>
+          <w:ilvl w:val="0"/>
+          <w:numId w:val="14"/>
+        </w:numPr>
+      </w:pPr>
+      <w:r>
+        <w:t xml:space="preserve">Een plaats waar mensen bezig zijn met een willekeurig doel en waar je ze kunt </w:t>
+      </w:r>
+      <w:r>
+        <w:rPr>
+          <w:u w:val="single"/>
+        </w:rPr>
+        <w:t>verleiden om je producten te kopen</w:t>
+      </w:r>
+      <w:r>
+        <w:t xml:space="preserve"> (</w:t>
+      </w:r>
+      <w:r>
+        <w:rPr>
+          <w:i/>
+        </w:rPr>
+        <w:t>advertenties</w:t>
+      </w:r>
+      <w:r>
+        <w:t>)</w:t>
+      </w:r>
+    </w:p>
+    <w:p>
+      <w:pPr>
+        <w:pStyle w:val="Lijstalinea"/>
+        <w:numPr>
+          <w:ilvl w:val="0"/>
+          <w:numId w:val="14"/>
+        </w:numPr>
+      </w:pPr>
+      <w:r>
+        <w:t xml:space="preserve">Een plaats waar je als organisatie door informatie te delen en contact te leggen </w:t>
+      </w:r>
+      <w:r>
+        <w:rPr>
+          <w:u w:val="single"/>
+        </w:rPr>
+        <w:t>de mening</w:t>
+      </w:r>
+      <w:r>
+        <w:t xml:space="preserve"> van mensen over je product, dienst of merk kunt </w:t>
+      </w:r>
+      <w:r>
+        <w:rPr>
+          <w:u w:val="single"/>
+        </w:rPr>
+        <w:t>volgen en mogelijk beïnvloeden</w:t>
       </w:r>
       <w:r>
         <w:t>.</w:t>
       </w:r>
-      <w:r>
-        <w:t>v. commerciële boodschappen bij de consument</w:t>
-      </w:r>
-    </w:p>
-    <w:p>
-      <w:pPr>
-        <w:pStyle w:val="Lijstalinea"/>
-        <w:numPr>
-          <w:ilvl w:val="0"/>
-          <w:numId w:val="11"/>
-        </w:numPr>
+    </w:p>
+    <w:p>
+      <w:pPr>
+        <w:pStyle w:val="Lijstalinea"/>
+        <w:numPr>
+          <w:ilvl w:val="0"/>
+          <w:numId w:val="15"/>
+        </w:numPr>
+      </w:pPr>
+      <w:r>
+        <w:t xml:space="preserve">mensen leren je aanbod kennen, gaan het wel/niet leuk vinden, er ontstaat </w:t>
+      </w:r>
+      <w:r>
+        <w:rPr>
+          <w:i/>
+        </w:rPr>
+        <w:t>merkbeleving</w:t>
+      </w:r>
+    </w:p>
+    <w:p>
+      <w:pPr>
+        <w:pStyle w:val="Lijstalinea"/>
+        <w:numPr>
+          <w:ilvl w:val="0"/>
+          <w:numId w:val="15"/>
+        </w:numPr>
+      </w:pPr>
+      <w:r>
+        <w:t>kan leiden tot meer aanvragen, verkopen en/of groei van naamsbekendheid</w:t>
+      </w:r>
+    </w:p>
+    <w:p>
+      <w:pPr>
+        <w:pStyle w:val="Kop2"/>
+      </w:pPr>
+      <w:r>
+        <w:t>Veranderingen in de marktstructuur</w:t>
+      </w:r>
+    </w:p>
+    <w:p>
+      <w:pPr>
+        <w:spacing w:after="0"/>
+      </w:pPr>
+      <w:r>
+        <w:rPr>
+          <w:b/>
+        </w:rPr>
+        <w:t>disintermediatie</w:t>
+      </w:r>
+      <w:r>
+        <w:t>: het verdwijnen van een tussenschakel in de waardeketen van product tot eindconsument</w:t>
+      </w:r>
+    </w:p>
+    <w:p>
+      <w:pPr>
+        <w:pStyle w:val="Lijstalinea"/>
+        <w:numPr>
+          <w:ilvl w:val="0"/>
+          <w:numId w:val="16"/>
+        </w:numPr>
+      </w:pPr>
+      <w:r>
+        <w:t>bv. reisbureaus verdwijnen door websites als Google Flights, Skyscanner en Expedia</w:t>
+      </w:r>
+    </w:p>
+    <w:p>
+      <w:pPr>
+        <w:pStyle w:val="Lijstalinea"/>
+        <w:numPr>
+          <w:ilvl w:val="0"/>
+          <w:numId w:val="16"/>
+        </w:numPr>
+      </w:pPr>
+      <w:r>
         <w:rPr>
           <w:u w:val="single"/>
         </w:rPr>
+        <w:t>Voordeel</w:t>
+      </w:r>
+      <w:r>
+        <w:t>:</w:t>
+      </w:r>
+      <w:r>
+        <w:t xml:space="preserve"> m</w:t>
+      </w:r>
+      <w:r>
+        <w:t>inder kosten voor de aanbieder</w:t>
+      </w:r>
+    </w:p>
+    <w:p>
+      <w:pPr>
+        <w:pStyle w:val="Lijstalinea"/>
+        <w:numPr>
+          <w:ilvl w:val="0"/>
+          <w:numId w:val="16"/>
+        </w:numPr>
       </w:pPr>
       <w:r>
         <w:rPr>
           <w:u w:val="single"/>
         </w:rPr>
-        <w:t>‘De consument gebruikt zijn impact.’</w:t>
-      </w:r>
-    </w:p>
-    <w:p>
-      <w:pPr>
-        <w:pStyle w:val="Lijstalinea"/>
-        <w:numPr>
-          <w:ilvl w:val="0"/>
-          <w:numId w:val="12"/>
-        </w:numPr>
-      </w:pPr>
-      <w:r>
-        <w:t xml:space="preserve">Elke mens is een medium </w:t>
-      </w:r>
-    </w:p>
-    <w:p>
-      <w:pPr>
-        <w:pStyle w:val="Lijstalinea"/>
-        <w:numPr>
-          <w:ilvl w:val="0"/>
-          <w:numId w:val="12"/>
-        </w:numPr>
-      </w:pPr>
-      <w:r>
-        <w:t>De verbinding met het internet is meer dan een technologisch gegeven, het is een sociaal fenomeen</w:t>
-      </w:r>
-    </w:p>
-    <w:p>
-      <w:pPr>
-        <w:pStyle w:val="Lijstalinea"/>
-        <w:numPr>
-          <w:ilvl w:val="0"/>
-          <w:numId w:val="12"/>
-        </w:numPr>
-      </w:pPr>
-      <w:r>
-        <w:t>Consumenten zijn zich bewust van hun nieuwe status</w:t>
-      </w:r>
-    </w:p>
-    <w:p>
-      <w:pPr>
-        <w:pStyle w:val="Lijstalinea"/>
-        <w:numPr>
-          <w:ilvl w:val="0"/>
-          <w:numId w:val="11"/>
-        </w:numPr>
-        <w:rPr>
-          <w:u w:val="single"/>
-        </w:rPr>
-      </w:pPr>
-      <w:r>
-        <w:rPr>
-          <w:u w:val="single"/>
-        </w:rPr>
-        <w:t xml:space="preserve"> ‘De consument toont zijn emoties.’</w:t>
-      </w:r>
-    </w:p>
-    <w:p>
-      <w:pPr>
-        <w:pStyle w:val="Lijstalinea"/>
-        <w:numPr>
-          <w:ilvl w:val="0"/>
-          <w:numId w:val="12"/>
-        </w:numPr>
-      </w:pPr>
-      <w:r>
-        <w:t>Consument neemt beslissingen op basis van emoties</w:t>
-      </w:r>
-    </w:p>
-    <w:p>
-      <w:pPr>
-        <w:pStyle w:val="Lijstalinea"/>
-        <w:numPr>
-          <w:ilvl w:val="0"/>
-          <w:numId w:val="12"/>
-        </w:numPr>
-      </w:pPr>
-      <w:r>
-        <w:t>Consumenten delen hun emoties met merken</w:t>
-      </w:r>
-    </w:p>
-    <w:p>
-      <w:pPr>
-        <w:pStyle w:val="Lijstalinea"/>
-        <w:numPr>
-          <w:ilvl w:val="0"/>
-          <w:numId w:val="12"/>
-        </w:numPr>
-      </w:pPr>
-      <w:r>
-        <w:t>Een merk stuurt emotionele boodschappen aan consumenten</w:t>
-      </w:r>
-    </w:p>
-    <w:p>
-      <w:pPr>
-        <w:pStyle w:val="Lijstalinea"/>
-        <w:numPr>
-          <w:ilvl w:val="0"/>
-          <w:numId w:val="11"/>
-        </w:numPr>
-        <w:rPr>
-          <w:u w:val="single"/>
-        </w:rPr>
-      </w:pPr>
-      <w:r>
-        <w:rPr>
-          <w:u w:val="single"/>
-        </w:rPr>
-        <w:t xml:space="preserve"> ‘De c</w:t>
-      </w:r>
-      <w:r>
-        <w:rPr>
-          <w:u w:val="single"/>
-        </w:rPr>
-        <w:t>onsument is parttime marketeer</w:t>
-      </w:r>
-      <w:r>
-        <w:rPr>
-          <w:u w:val="single"/>
-        </w:rPr>
-        <w:t>.’</w:t>
-      </w:r>
-    </w:p>
-    <w:p>
-      <w:pPr>
-        <w:pStyle w:val="Lijstalinea"/>
-        <w:numPr>
-          <w:ilvl w:val="0"/>
-          <w:numId w:val="12"/>
-        </w:numPr>
-      </w:pPr>
-      <w:r>
-        <w:t>Consument leeft in een transparante wereld</w:t>
-      </w:r>
-    </w:p>
-    <w:p>
-      <w:pPr>
-        <w:pStyle w:val="Lijstalinea"/>
-        <w:numPr>
-          <w:ilvl w:val="0"/>
-          <w:numId w:val="12"/>
-        </w:numPr>
-      </w:pPr>
-      <w:r>
-        <w:t>De waarheid komt steeds aan het licht</w:t>
-      </w:r>
-    </w:p>
-    <w:p>
-      <w:pPr>
-        <w:pStyle w:val="Lijstalinea"/>
-        <w:numPr>
-          <w:ilvl w:val="0"/>
-          <w:numId w:val="12"/>
-        </w:numPr>
-      </w:pPr>
-      <w:r>
-        <w:t>Consumenten begrijpen nu beter dan vroeger marketingacties van bedrijven (“expert” van eigen</w:t>
-      </w:r>
-      <w:r>
-        <w:t xml:space="preserve"> </w:t>
-      </w:r>
-      <w:r>
-        <w:t>positionering)</w:t>
-      </w:r>
-    </w:p>
-    <w:p>
-      <w:pPr>
-        <w:pStyle w:val="Titel"/>
-      </w:pPr>
-      <w:r>
-        <w:t>Hoofdstuk 2: Businesstoepassingen</w:t>
-      </w:r>
-    </w:p>
-    <w:p>
-      <w:pPr>
-        <w:pStyle w:val="Kop1"/>
-      </w:pPr>
-      <w:r>
-        <w:t>Inleiding</w:t>
-      </w:r>
-    </w:p>
-    <w:p>
-      <w:pPr>
-        <w:pStyle w:val="Kop2"/>
-      </w:pPr>
-      <w:r>
-        <w:t>Begrippen</w:t>
+        <w:t>Nadelen</w:t>
+      </w:r>
+      <w:r>
+        <w:t>:</w:t>
+      </w:r>
+    </w:p>
+    <w:p>
+      <w:pPr>
+        <w:pStyle w:val="Lijstalinea"/>
+        <w:numPr>
+          <w:ilvl w:val="0"/>
+          <w:numId w:val="17"/>
+        </w:numPr>
+      </w:pPr>
+      <w:r>
+        <w:t>De klanten en relaties van de tussenpersoon vallen weg</w:t>
+      </w:r>
+    </w:p>
+    <w:p>
+      <w:pPr>
+        <w:pStyle w:val="Lijstalinea"/>
+        <w:numPr>
+          <w:ilvl w:val="0"/>
+          <w:numId w:val="17"/>
+        </w:numPr>
+      </w:pPr>
+      <w:r>
+        <w:t>De marketingfunctie van de tussenpersoon valt weg</w:t>
       </w:r>
     </w:p>
     <w:p>
@@ -2062,346 +2395,40 @@
         <w:rPr>
           <w:b/>
         </w:rPr>
-        <w:t>c</w:t>
-      </w:r>
+        <w:t>cybermediation</w:t>
+      </w:r>
+      <w:r>
+        <w:t>: een online tussenpersoon die informatie verzamelt en deelt met bezoekers</w:t>
+      </w:r>
+    </w:p>
+    <w:p>
+      <w:pPr>
+        <w:pStyle w:val="Lijstalinea"/>
+        <w:numPr>
+          <w:ilvl w:val="0"/>
+          <w:numId w:val="16"/>
+        </w:numPr>
+      </w:pPr>
+      <w:r>
+        <w:t>bv. vergelijkingssites (websites die prijsoverzichten publiceren van een product bij ≠ aanbieders)</w:t>
+      </w:r>
+    </w:p>
+    <w:p>
       <w:r>
         <w:rPr>
           <w:b/>
         </w:rPr>
-        <w:t>oncrete markt</w:t>
-      </w:r>
-      <w:r>
-        <w:t>: een markt waar vragers en aanbieders fysiek samenkomen</w:t>
-      </w:r>
-    </w:p>
-    <w:p>
-      <w:pPr>
-        <w:pStyle w:val="Lijstalinea"/>
-        <w:numPr>
-          <w:ilvl w:val="0"/>
-          <w:numId w:val="13"/>
-        </w:numPr>
-      </w:pPr>
-      <w:r>
-        <w:t>Bv. de beurs, de zaterdagmarkt in Vilvoorde</w:t>
-      </w:r>
-    </w:p>
-    <w:p>
-      <w:pPr>
-        <w:pStyle w:val="Lijstalinea"/>
-        <w:numPr>
-          <w:ilvl w:val="0"/>
-          <w:numId w:val="13"/>
-        </w:numPr>
-      </w:pPr>
-      <w:r>
-        <w:t>Er is een direct contact tussen de verkopende en aankopende partij</w:t>
-      </w:r>
-    </w:p>
-    <w:p>
-      <w:pPr>
-        <w:pStyle w:val="Lijstalinea"/>
-        <w:numPr>
-          <w:ilvl w:val="0"/>
-          <w:numId w:val="13"/>
-        </w:numPr>
-      </w:pPr>
-      <w:r>
-        <w:t>Er kan direct worden vergeleken, omdat er vaak meerdere aanbieders zijn van hetzelfde product</w:t>
-      </w:r>
-    </w:p>
-    <w:p>
-      <w:pPr>
-        <w:pStyle w:val="Lijstalinea"/>
-        <w:numPr>
-          <w:ilvl w:val="0"/>
-          <w:numId w:val="13"/>
-        </w:numPr>
-      </w:pPr>
-      <w:r>
-        <w:t xml:space="preserve">Er ontstaat concurrentie </w:t>
-      </w:r>
-      <w:r>
-        <w:sym w:font="Wingdings 3" w:char="F022"/>
-      </w:r>
-      <w:r>
-        <w:t xml:space="preserve"> aanbieders moeten hun product aantrekkelijk maken</w:t>
-      </w:r>
-    </w:p>
-    <w:p>
-      <w:pPr>
-        <w:spacing w:after="0"/>
+        <w:t>schuivende machtsverhoudingen</w:t>
+      </w:r>
+      <w:r>
+        <w:t>: kopers kunnen zich makkelijker groeperen en daarmee een positie innemen t.o.v. de aanbieder (bv. UnitedCustomers, Groupon)</w:t>
+      </w:r>
+    </w:p>
+    <w:p>
+      <w:r>
         <w:rPr>
           <w:b/>
         </w:rPr>
-      </w:pPr>
-      <w:r>
-        <w:rPr>
-          <w:b/>
-        </w:rPr>
-        <w:t>online markt</w:t>
-      </w:r>
-      <w:r>
-        <w:rPr>
-          <w:b/>
-        </w:rPr>
-        <w:t>:</w:t>
-      </w:r>
-    </w:p>
-    <w:p>
-      <w:pPr>
-        <w:pStyle w:val="Lijstalinea"/>
-        <w:numPr>
-          <w:ilvl w:val="0"/>
-          <w:numId w:val="14"/>
-        </w:numPr>
-      </w:pPr>
-      <w:r>
-        <w:t xml:space="preserve">Een plaats om </w:t>
-      </w:r>
-      <w:r>
-        <w:rPr>
-          <w:u w:val="single"/>
-        </w:rPr>
-        <w:t>producten te kopen en te verkopen</w:t>
-      </w:r>
-      <w:r>
-        <w:t xml:space="preserve"> door bedrijven en particulieren</w:t>
-      </w:r>
-    </w:p>
-    <w:p>
-      <w:pPr>
-        <w:pStyle w:val="Lijstalinea"/>
-        <w:numPr>
-          <w:ilvl w:val="0"/>
-          <w:numId w:val="14"/>
-        </w:numPr>
-      </w:pPr>
-      <w:r>
-        <w:t xml:space="preserve">Een plaats waar mensen bezig zijn met een willekeurig doel en waar je ze kunt </w:t>
-      </w:r>
-      <w:r>
-        <w:rPr>
-          <w:u w:val="single"/>
-        </w:rPr>
-        <w:t>verleiden om je producten te kopen</w:t>
-      </w:r>
-      <w:r>
-        <w:t xml:space="preserve"> (</w:t>
-      </w:r>
-      <w:r>
-        <w:rPr>
-          <w:i/>
-        </w:rPr>
-        <w:t>advertenties</w:t>
-      </w:r>
-      <w:r>
-        <w:t>)</w:t>
-      </w:r>
-    </w:p>
-    <w:p>
-      <w:pPr>
-        <w:pStyle w:val="Lijstalinea"/>
-        <w:numPr>
-          <w:ilvl w:val="0"/>
-          <w:numId w:val="14"/>
-        </w:numPr>
-      </w:pPr>
-      <w:r>
-        <w:t xml:space="preserve">Een plaats waar je als organisatie door informatie te delen en contact te leggen </w:t>
-      </w:r>
-      <w:r>
-        <w:rPr>
-          <w:u w:val="single"/>
-        </w:rPr>
-        <w:t>de mening</w:t>
-      </w:r>
-      <w:r>
-        <w:t xml:space="preserve"> van mensen over je product, dienst of merk kunt </w:t>
-      </w:r>
-      <w:r>
-        <w:rPr>
-          <w:u w:val="single"/>
-        </w:rPr>
-        <w:t>volgen en mogelijk beïnvloeden</w:t>
-      </w:r>
-      <w:r>
-        <w:t>.</w:t>
-      </w:r>
-    </w:p>
-    <w:p>
-      <w:pPr>
-        <w:pStyle w:val="Lijstalinea"/>
-        <w:numPr>
-          <w:ilvl w:val="0"/>
-          <w:numId w:val="15"/>
-        </w:numPr>
-      </w:pPr>
-      <w:r>
-        <w:t xml:space="preserve">mensen leren je aanbod kennen, gaan het wel/niet leuk vinden, er ontstaat </w:t>
-      </w:r>
-      <w:r>
-        <w:rPr>
-          <w:i/>
-        </w:rPr>
-        <w:t>merkbeleving</w:t>
-      </w:r>
-    </w:p>
-    <w:p>
-      <w:pPr>
-        <w:pStyle w:val="Lijstalinea"/>
-        <w:numPr>
-          <w:ilvl w:val="0"/>
-          <w:numId w:val="15"/>
-        </w:numPr>
-      </w:pPr>
-      <w:r>
-        <w:t>kan leiden tot meer aanvragen, verkopen en/of groei van naamsbekendheid</w:t>
-      </w:r>
-    </w:p>
-    <w:p>
-      <w:pPr>
-        <w:pStyle w:val="Kop2"/>
-      </w:pPr>
-      <w:r>
-        <w:t>Veranderingen in de marktstructuur</w:t>
-      </w:r>
-    </w:p>
-    <w:p>
-      <w:pPr>
-        <w:spacing w:after="0"/>
-      </w:pPr>
-      <w:r>
-        <w:rPr>
-          <w:b/>
-        </w:rPr>
-        <w:t>disintermediatie</w:t>
-      </w:r>
-      <w:r>
-        <w:t>: het verdwijnen van een tussenschakel in de waardeketen van product tot eindconsument</w:t>
-      </w:r>
-    </w:p>
-    <w:p>
-      <w:pPr>
-        <w:pStyle w:val="Lijstalinea"/>
-        <w:numPr>
-          <w:ilvl w:val="0"/>
-          <w:numId w:val="16"/>
-        </w:numPr>
-      </w:pPr>
-      <w:r>
-        <w:t>bv. reisbureaus verdwijnen door websites als Google Flights, Skyscanner en Expedia</w:t>
-      </w:r>
-    </w:p>
-    <w:p>
-      <w:pPr>
-        <w:pStyle w:val="Lijstalinea"/>
-        <w:numPr>
-          <w:ilvl w:val="0"/>
-          <w:numId w:val="16"/>
-        </w:numPr>
-      </w:pPr>
-      <w:r>
-        <w:rPr>
-          <w:u w:val="single"/>
-        </w:rPr>
-        <w:t>Voordeel</w:t>
-      </w:r>
-      <w:r>
-        <w:t>:</w:t>
-      </w:r>
-      <w:r>
-        <w:t xml:space="preserve"> m</w:t>
-      </w:r>
-      <w:r>
-        <w:t>inder kosten voor de aanbieder</w:t>
-      </w:r>
-    </w:p>
-    <w:p>
-      <w:pPr>
-        <w:pStyle w:val="Lijstalinea"/>
-        <w:numPr>
-          <w:ilvl w:val="0"/>
-          <w:numId w:val="16"/>
-        </w:numPr>
-      </w:pPr>
-      <w:r>
-        <w:rPr>
-          <w:u w:val="single"/>
-        </w:rPr>
-        <w:t>Nadelen</w:t>
-      </w:r>
-      <w:r>
-        <w:t>:</w:t>
-      </w:r>
-    </w:p>
-    <w:p>
-      <w:pPr>
-        <w:pStyle w:val="Lijstalinea"/>
-        <w:numPr>
-          <w:ilvl w:val="0"/>
-          <w:numId w:val="17"/>
-        </w:numPr>
-      </w:pPr>
-      <w:r>
-        <w:t>De klanten en relaties van de tussenpersoon vallen weg</w:t>
-      </w:r>
-    </w:p>
-    <w:p>
-      <w:pPr>
-        <w:pStyle w:val="Lijstalinea"/>
-        <w:numPr>
-          <w:ilvl w:val="0"/>
-          <w:numId w:val="17"/>
-        </w:numPr>
-      </w:pPr>
-      <w:r>
-        <w:t>De marketingfunctie van de tussenpersoon valt weg</w:t>
-      </w:r>
-    </w:p>
-    <w:p>
-      <w:pPr>
-        <w:spacing w:after="0"/>
-      </w:pPr>
-      <w:r>
-        <w:rPr>
-          <w:b/>
-        </w:rPr>
-        <w:t>cybermediation</w:t>
-      </w:r>
-      <w:r>
-        <w:t>: een online tussenpersoon die informatie verzamelt en deelt met bezoekers</w:t>
-      </w:r>
-    </w:p>
-    <w:p>
-      <w:pPr>
-        <w:pStyle w:val="Lijstalinea"/>
-        <w:numPr>
-          <w:ilvl w:val="0"/>
-          <w:numId w:val="16"/>
-        </w:numPr>
-      </w:pPr>
-      <w:r>
-        <w:t>bv. vergelijkingssites (websites die prijsoverzichten publiceren van een product bij ≠ aanbieders)</w:t>
-      </w:r>
-    </w:p>
-    <w:p>
-      <w:r>
-        <w:rPr>
-          <w:b/>
-        </w:rPr>
-        <w:t>schuivende machtsverhoudingen</w:t>
-      </w:r>
-      <w:r>
-        <w:t>: kopers kunnen zich makkelijker groeperen en daarmee een positie innemen t.o.v. de aanbieder (bv. UnitedCustomers, Groupon)</w:t>
-      </w:r>
-    </w:p>
-    <w:p>
-      <w:r>
-        <w:rPr>
-          <w:b/>
-        </w:rPr>
-        <w:lastRenderedPageBreak/>
         <w:t>samenwerken</w:t>
       </w:r>
       <w:r>
@@ -14415,46 +14442,46 @@
         </w:numPr>
       </w:pPr>
       <w:r>
+        <w:t>bv. ‘Gilette, the best a man can get’</w:t>
+      </w:r>
+    </w:p>
+    <w:p>
+      <w:pPr>
+        <w:pStyle w:val="Lijstalinea"/>
+        <w:numPr>
+          <w:ilvl w:val="0"/>
+          <w:numId w:val="88"/>
+        </w:numPr>
+      </w:pPr>
+      <w:r>
+        <w:rPr>
+          <w:b/>
+        </w:rPr>
+        <w:t>emotional appeal</w:t>
+      </w:r>
+      <w:r>
+        <w:t>: niet-functionele voordelen benadrukken (</w:t>
+      </w:r>
+      <w:r>
+        <w:rPr>
+          <w:i/>
+        </w:rPr>
+        <w:t>emotional selling proposition</w:t>
+      </w:r>
+      <w:r>
+        <w:t>)</w:t>
+      </w:r>
+    </w:p>
+    <w:p>
+      <w:pPr>
+        <w:pStyle w:val="Lijstalinea"/>
+        <w:numPr>
+          <w:ilvl w:val="0"/>
+          <w:numId w:val="108"/>
+        </w:numPr>
+      </w:pPr>
+      <w:r>
         <w:t>bv. ‘L’Oréal, Omdat je het waard bent’</w:t>
-      </w:r>
-    </w:p>
-    <w:p>
-      <w:pPr>
-        <w:pStyle w:val="Lijstalinea"/>
-        <w:numPr>
-          <w:ilvl w:val="0"/>
-          <w:numId w:val="88"/>
-        </w:numPr>
-      </w:pPr>
-      <w:r>
-        <w:rPr>
-          <w:b/>
-        </w:rPr>
-        <w:t>emotional appeal</w:t>
-      </w:r>
-      <w:r>
-        <w:t>: niet-functionele voordelen benadrukken (</w:t>
-      </w:r>
-      <w:r>
-        <w:rPr>
-          <w:i/>
-        </w:rPr>
-        <w:t>emotional selling proposition</w:t>
-      </w:r>
-      <w:r>
-        <w:t>)</w:t>
-      </w:r>
-    </w:p>
-    <w:p>
-      <w:pPr>
-        <w:pStyle w:val="Lijstalinea"/>
-        <w:numPr>
-          <w:ilvl w:val="0"/>
-          <w:numId w:val="108"/>
-        </w:numPr>
-      </w:pPr>
-      <w:r>
-        <w:t>bv. ‘Gilette, the best a man can get’</w:t>
       </w:r>
     </w:p>
     <w:p/>
@@ -18248,64 +18275,69 @@
         </w:numPr>
       </w:pPr>
       <w:r>
+        <w:t>bv. ‘L’Oréal, Omdat je het waard bent’</w:t>
+      </w:r>
+    </w:p>
+    <w:p>
+      <w:pPr>
+        <w:pStyle w:val="Lijstalinea"/>
+        <w:numPr>
+          <w:ilvl w:val="0"/>
+          <w:numId w:val="132"/>
+        </w:numPr>
+      </w:pPr>
+      <w:r>
+        <w:rPr>
+          <w:u w:val="single"/>
+        </w:rPr>
+        <w:t>rationele appeal</w:t>
+      </w:r>
+      <w:r>
+        <w:t>: de voorde</w:t>
+      </w:r>
+      <w:r>
+        <w:t>len van het product benadrukken</w:t>
+      </w:r>
+    </w:p>
+    <w:p>
+      <w:pPr>
+        <w:pStyle w:val="Lijstalinea"/>
+        <w:numPr>
+          <w:ilvl w:val="0"/>
+          <w:numId w:val="133"/>
+        </w:numPr>
+      </w:pPr>
+      <w:r>
+        <w:t xml:space="preserve">gaat over controleerbare en feitelijke elementen </w:t>
+      </w:r>
+    </w:p>
+    <w:p>
+      <w:pPr>
+        <w:pStyle w:val="Lijstalinea"/>
+        <w:numPr>
+          <w:ilvl w:val="0"/>
+          <w:numId w:val="133"/>
+        </w:numPr>
+      </w:pPr>
+      <w:r>
+        <w:t>beïnvloeden het kenn</w:t>
+      </w:r>
+      <w:bookmarkStart w:id="0" w:name="_GoBack"/>
+      <w:bookmarkEnd w:id="0"/>
+      <w:r>
+        <w:t>isniveau van de consument</w:t>
+      </w:r>
+    </w:p>
+    <w:p>
+      <w:pPr>
+        <w:pStyle w:val="Lijstalinea"/>
+        <w:numPr>
+          <w:ilvl w:val="0"/>
+          <w:numId w:val="133"/>
+        </w:numPr>
+      </w:pPr>
+      <w:r>
         <w:t>bv. ‘Gilette, the best a man can get’</w:t>
-      </w:r>
-    </w:p>
-    <w:p>
-      <w:pPr>
-        <w:pStyle w:val="Lijstalinea"/>
-        <w:numPr>
-          <w:ilvl w:val="0"/>
-          <w:numId w:val="132"/>
-        </w:numPr>
-      </w:pPr>
-      <w:r>
-        <w:rPr>
-          <w:u w:val="single"/>
-        </w:rPr>
-        <w:t>rationele appeal</w:t>
-      </w:r>
-      <w:r>
-        <w:t>: de voorde</w:t>
-      </w:r>
-      <w:r>
-        <w:t>len van het product benadrukken</w:t>
-      </w:r>
-    </w:p>
-    <w:p>
-      <w:pPr>
-        <w:pStyle w:val="Lijstalinea"/>
-        <w:numPr>
-          <w:ilvl w:val="0"/>
-          <w:numId w:val="133"/>
-        </w:numPr>
-      </w:pPr>
-      <w:r>
-        <w:t xml:space="preserve">gaat over controleerbare en feitelijke elementen </w:t>
-      </w:r>
-    </w:p>
-    <w:p>
-      <w:pPr>
-        <w:pStyle w:val="Lijstalinea"/>
-        <w:numPr>
-          <w:ilvl w:val="0"/>
-          <w:numId w:val="133"/>
-        </w:numPr>
-      </w:pPr>
-      <w:r>
-        <w:t>beïnvloeden het kennisniveau van de consument</w:t>
-      </w:r>
-    </w:p>
-    <w:p>
-      <w:pPr>
-        <w:pStyle w:val="Lijstalinea"/>
-        <w:numPr>
-          <w:ilvl w:val="0"/>
-          <w:numId w:val="133"/>
-        </w:numPr>
-      </w:pPr>
-      <w:r>
-        <w:t>bv. ‘L’Oréal, Omdat je het waard bent’</w:t>
       </w:r>
     </w:p>
     <w:p>
@@ -21552,12 +21584,7 @@
         </w:numPr>
       </w:pPr>
       <w:r>
-        <w:t>Wat is het beoog</w:t>
-      </w:r>
-      <w:bookmarkStart w:id="0" w:name="_GoBack"/>
-      <w:bookmarkEnd w:id="0"/>
-      <w:r>
-        <w:t xml:space="preserve">de </w:t>
+        <w:t xml:space="preserve">Wat is het beoogde </w:t>
       </w:r>
       <w:r>
         <w:rPr>
@@ -23567,6 +23594,7 @@
           <w:docPart w:val="DefaultPlaceholder_1081868574"/>
         </w:placeholder>
       </w:sdtPr>
+      <w:sdtEndPr/>
       <w:sdtContent>
         <w:r>
           <w:t>Online Marketing</w:t>
@@ -23611,7 +23639,7 @@
         <w:szCs w:val="48"/>
         <w:lang w:val="nl-NL"/>
       </w:rPr>
-      <w:t>49</w:t>
+      <w:t>38</w:t>
     </w:r>
     <w:r>
       <w:rPr>
@@ -44362,6 +44390,7 @@
   <w:style w:type="character" w:default="1" w:styleId="Standaardalinea-lettertype">
     <w:name w:val="Default Paragraph Font"/>
     <w:uiPriority w:val="1"/>
+    <w:semiHidden/>
     <w:unhideWhenUsed/>
   </w:style>
   <w:style w:type="table" w:default="1" w:styleId="Standaardtabel">
@@ -45668,6 +45697,7 @@
   </w:compat>
   <w:rsids>
     <w:rsidRoot w:val="00964E18"/>
+    <w:rsid w:val="00104647"/>
     <w:rsid w:val="00150C9E"/>
     <w:rsid w:val="003114AC"/>
     <w:rsid w:val="00522FCF"/>
@@ -45680,6 +45710,7 @@
     <w:rsid w:val="00C72BB9"/>
     <w:rsid w:val="00D00DB6"/>
     <w:rsid w:val="00D153AE"/>
+    <w:rsid w:val="00EF0F5D"/>
     <w:rsid w:val="00F36109"/>
     <w:rsid w:val="00FA36C2"/>
     <w:rsid w:val="00FC0237"/>
@@ -46412,7 +46443,7 @@
 </file>
 
 <file path=customXml/itemProps1.xml><?xml version="1.0" encoding="utf-8"?>
-<ds:datastoreItem xmlns:ds="http://schemas.openxmlformats.org/officeDocument/2006/customXml" ds:itemID="{D5BC6911-C0E4-465D-A5A3-F1BA2F5A8825}">
+<ds:datastoreItem xmlns:ds="http://schemas.openxmlformats.org/officeDocument/2006/customXml" ds:itemID="{D51A29B4-85EE-4674-B759-63531878B413}">
   <ds:schemaRefs>
     <ds:schemaRef ds:uri="http://schemas.openxmlformats.org/officeDocument/2006/bibliography"/>
   </ds:schemaRefs>

</xml_diff>